<commit_message>
ssd , diagramma attivita
</commit_message>
<xml_diff>
--- a/Documentazione/3V-Valutazione e Visualizzazione.docx
+++ b/Documentazione/3V-Valutazione e Visualizzazione.docx
@@ -1,9 +1,10 @@
 
 <file path=word/document.xml><?xml version="1.0" encoding="utf-8"?>
-<w:document xmlns:wpc="http://schemas.microsoft.com/office/word/2010/wordprocessingCanvas" xmlns:mc="http://schemas.openxmlformats.org/markup-compatibility/2006" xmlns:o="urn:schemas-microsoft-com:office:office" xmlns:r="http://schemas.openxmlformats.org/officeDocument/2006/relationships" xmlns:m="http://schemas.openxmlformats.org/officeDocument/2006/math" xmlns:v="urn:schemas-microsoft-com:vml" xmlns:wp14="http://schemas.microsoft.com/office/word/2010/wordprocessingDrawing" xmlns:wp="http://schemas.openxmlformats.org/drawingml/2006/wordprocessingDrawing" xmlns:w10="urn:schemas-microsoft-com:office:word" xmlns:w="http://schemas.openxmlformats.org/wordprocessingml/2006/main" xmlns:w14="http://schemas.microsoft.com/office/word/2010/wordml" xmlns:w15="http://schemas.microsoft.com/office/word/2012/wordml" xmlns:wpg="http://schemas.microsoft.com/office/word/2010/wordprocessingGroup" xmlns:wpi="http://schemas.microsoft.com/office/word/2010/wordprocessingInk" xmlns:wne="http://schemas.microsoft.com/office/word/2006/wordml" xmlns:wps="http://schemas.microsoft.com/office/word/2010/wordprocessingShape" mc:Ignorable="w14 w15 wp14">
+<w:document xmlns:wpc="http://schemas.microsoft.com/office/word/2010/wordprocessingCanvas" xmlns:cx="http://schemas.microsoft.com/office/drawing/2014/chartex" xmlns:cx1="http://schemas.microsoft.com/office/drawing/2015/9/8/chartex" xmlns:cx2="http://schemas.microsoft.com/office/drawing/2015/10/21/chartex" xmlns:cx3="http://schemas.microsoft.com/office/drawing/2016/5/9/chartex" xmlns:cx4="http://schemas.microsoft.com/office/drawing/2016/5/10/chartex" xmlns:cx5="http://schemas.microsoft.com/office/drawing/2016/5/11/chartex" xmlns:cx6="http://schemas.microsoft.com/office/drawing/2016/5/12/chartex" xmlns:cx7="http://schemas.microsoft.com/office/drawing/2016/5/13/chartex" xmlns:cx8="http://schemas.microsoft.com/office/drawing/2016/5/14/chartex" xmlns:mc="http://schemas.openxmlformats.org/markup-compatibility/2006" xmlns:aink="http://schemas.microsoft.com/office/drawing/2016/ink" xmlns:am3d="http://schemas.microsoft.com/office/drawing/2017/model3d" xmlns:o="urn:schemas-microsoft-com:office:office" xmlns:r="http://schemas.openxmlformats.org/officeDocument/2006/relationships" xmlns:m="http://schemas.openxmlformats.org/officeDocument/2006/math" xmlns:v="urn:schemas-microsoft-com:vml" xmlns:wp14="http://schemas.microsoft.com/office/word/2010/wordprocessingDrawing" xmlns:wp="http://schemas.openxmlformats.org/drawingml/2006/wordprocessingDrawing" xmlns:w10="urn:schemas-microsoft-com:office:word" xmlns:w="http://schemas.openxmlformats.org/wordprocessingml/2006/main" xmlns:w14="http://schemas.microsoft.com/office/word/2010/wordml" xmlns:w15="http://schemas.microsoft.com/office/word/2012/wordml" xmlns:w16cid="http://schemas.microsoft.com/office/word/2016/wordml/cid" xmlns:w16se="http://schemas.microsoft.com/office/word/2015/wordml/symex" xmlns:wpg="http://schemas.microsoft.com/office/word/2010/wordprocessingGroup" xmlns:wpi="http://schemas.microsoft.com/office/word/2010/wordprocessingInk" xmlns:wne="http://schemas.microsoft.com/office/word/2006/wordml" xmlns:wps="http://schemas.microsoft.com/office/word/2010/wordprocessingShape" mc:Ignorable="w14 w15 w16se w16cid wp14">
   <w:body>
     <w:tbl>
       <w:tblPr>
+        <w:tblpPr w:leftFromText="141" w:rightFromText="141" w:horzAnchor="margin" w:tblpY="900"/>
         <w:tblW w:w="0" w:type="auto"/>
         <w:tblBorders>
           <w:top w:val="single" w:sz="4" w:space="0" w:color="auto"/>
@@ -345,10 +346,7 @@
               <w:jc w:val="both"/>
             </w:pPr>
             <w:r>
-              <w:t>L’esperto di disturbi linguistici</w:t>
-            </w:r>
-            <w:r>
-              <w:t xml:space="preserve"> visualizza un test, ovvero le domande e i relativi tempi di risposta;</w:t>
+              <w:t>L’esperto di disturbi linguistici visualizza un test;</w:t>
             </w:r>
           </w:p>
           <w:p>
@@ -362,10 +360,7 @@
               <w:jc w:val="both"/>
             </w:pPr>
             <w:r>
-              <w:t>L’esperto di disturbi linguistici</w:t>
-            </w:r>
-            <w:r>
-              <w:t xml:space="preserve"> aggiunge una valutazione clinica sotto forma di testo.</w:t>
+              <w:t>L’esperto di disturbi linguistici aggiunge una valutazione clinica sotto forma di testo.</w:t>
             </w:r>
           </w:p>
         </w:tc>
@@ -580,6 +575,41 @@
         </w:tc>
       </w:tr>
     </w:tbl>
+    <w:p/>
+    <w:p>
+      <w:bookmarkStart w:id="0" w:name="_GoBack"/>
+      <w:bookmarkEnd w:id="0"/>
+    </w:p>
+    <w:p/>
+    <w:p/>
+    <w:p/>
+    <w:p/>
+    <w:p/>
+    <w:p/>
+    <w:p/>
+    <w:p/>
+    <w:p/>
+    <w:p/>
+    <w:p/>
+    <w:p/>
+    <w:p/>
+    <w:p/>
+    <w:p/>
+    <w:p/>
+    <w:p/>
+    <w:p/>
+    <w:p/>
+    <w:p/>
+    <w:p/>
+    <w:p/>
+    <w:p/>
+    <w:p/>
+    <w:p/>
+    <w:p/>
+    <w:p/>
+    <w:p/>
+    <w:p/>
+    <w:p/>
     <w:p>
       <w:r>
         <w:br w:type="page"/>
@@ -905,10 +935,7 @@
               <w:jc w:val="both"/>
             </w:pPr>
             <w:r>
-              <w:t xml:space="preserve">Il </w:t>
-            </w:r>
-            <w:r>
-              <w:t>Somministratore del test</w:t>
+              <w:t>Il Somministratore del test</w:t>
             </w:r>
             <w:r>
               <w:t xml:space="preserve"> </w:t>
@@ -928,10 +955,7 @@
               <w:jc w:val="both"/>
             </w:pPr>
             <w:r>
-              <w:t xml:space="preserve">Il Somministratore del test visualizza </w:t>
-            </w:r>
-            <w:r>
-              <w:t>una lista di test</w:t>
+              <w:t>Il Somministratore del test visualizza una lista di test</w:t>
             </w:r>
             <w:r>
               <w:t>;</w:t>
@@ -948,16 +972,11 @@
               <w:jc w:val="both"/>
             </w:pPr>
             <w:r>
-              <w:t>Il Somministratore del test</w:t>
-            </w:r>
-            <w:r>
-              <w:t xml:space="preserve"> seleziona un test e lo</w:t>
+              <w:t>Il Somministratore del test seleziona un test e lo</w:t>
             </w:r>
             <w:r>
               <w:t xml:space="preserve"> visualizza.</w:t>
             </w:r>
-            <w:bookmarkStart w:id="0" w:name="_GoBack"/>
-            <w:bookmarkEnd w:id="0"/>
           </w:p>
         </w:tc>
       </w:tr>
@@ -1177,7 +1196,7 @@
 </file>
 
 <file path=word/numbering.xml><?xml version="1.0" encoding="utf-8"?>
-<w:numbering xmlns:wpc="http://schemas.microsoft.com/office/word/2010/wordprocessingCanvas" xmlns:mc="http://schemas.openxmlformats.org/markup-compatibility/2006" xmlns:o="urn:schemas-microsoft-com:office:office" xmlns:r="http://schemas.openxmlformats.org/officeDocument/2006/relationships" xmlns:m="http://schemas.openxmlformats.org/officeDocument/2006/math" xmlns:v="urn:schemas-microsoft-com:vml" xmlns:wp14="http://schemas.microsoft.com/office/word/2010/wordprocessingDrawing" xmlns:wp="http://schemas.openxmlformats.org/drawingml/2006/wordprocessingDrawing" xmlns:w10="urn:schemas-microsoft-com:office:word" xmlns:w="http://schemas.openxmlformats.org/wordprocessingml/2006/main" xmlns:w14="http://schemas.microsoft.com/office/word/2010/wordml" xmlns:w15="http://schemas.microsoft.com/office/word/2012/wordml" xmlns:wpg="http://schemas.microsoft.com/office/word/2010/wordprocessingGroup" xmlns:wpi="http://schemas.microsoft.com/office/word/2010/wordprocessingInk" xmlns:wne="http://schemas.microsoft.com/office/word/2006/wordml" xmlns:wps="http://schemas.microsoft.com/office/word/2010/wordprocessingShape" mc:Ignorable="w14 w15 wp14">
+<w:numbering xmlns:wpc="http://schemas.microsoft.com/office/word/2010/wordprocessingCanvas" xmlns:cx="http://schemas.microsoft.com/office/drawing/2014/chartex" xmlns:cx1="http://schemas.microsoft.com/office/drawing/2015/9/8/chartex" xmlns:cx2="http://schemas.microsoft.com/office/drawing/2015/10/21/chartex" xmlns:cx3="http://schemas.microsoft.com/office/drawing/2016/5/9/chartex" xmlns:cx4="http://schemas.microsoft.com/office/drawing/2016/5/10/chartex" xmlns:cx5="http://schemas.microsoft.com/office/drawing/2016/5/11/chartex" xmlns:cx6="http://schemas.microsoft.com/office/drawing/2016/5/12/chartex" xmlns:cx7="http://schemas.microsoft.com/office/drawing/2016/5/13/chartex" xmlns:cx8="http://schemas.microsoft.com/office/drawing/2016/5/14/chartex" xmlns:mc="http://schemas.openxmlformats.org/markup-compatibility/2006" xmlns:aink="http://schemas.microsoft.com/office/drawing/2016/ink" xmlns:am3d="http://schemas.microsoft.com/office/drawing/2017/model3d" xmlns:o="urn:schemas-microsoft-com:office:office" xmlns:r="http://schemas.openxmlformats.org/officeDocument/2006/relationships" xmlns:m="http://schemas.openxmlformats.org/officeDocument/2006/math" xmlns:v="urn:schemas-microsoft-com:vml" xmlns:wp14="http://schemas.microsoft.com/office/word/2010/wordprocessingDrawing" xmlns:wp="http://schemas.openxmlformats.org/drawingml/2006/wordprocessingDrawing" xmlns:w10="urn:schemas-microsoft-com:office:word" xmlns:w="http://schemas.openxmlformats.org/wordprocessingml/2006/main" xmlns:w14="http://schemas.microsoft.com/office/word/2010/wordml" xmlns:w15="http://schemas.microsoft.com/office/word/2012/wordml" xmlns:w16cid="http://schemas.microsoft.com/office/word/2016/wordml/cid" xmlns:w16se="http://schemas.microsoft.com/office/word/2015/wordml/symex" xmlns:wpg="http://schemas.microsoft.com/office/word/2010/wordprocessingGroup" xmlns:wpi="http://schemas.microsoft.com/office/word/2010/wordprocessingInk" xmlns:wne="http://schemas.microsoft.com/office/word/2006/wordml" xmlns:wps="http://schemas.microsoft.com/office/word/2010/wordprocessingShape" mc:Ignorable="w14 w15 w16se w16cid wp14">
   <w:abstractNum w:abstractNumId="0" w15:restartNumberingAfterBreak="0">
     <w:nsid w:val="16B250B4"/>
     <w:multiLevelType w:val="hybridMultilevel"/>
@@ -2004,7 +2023,7 @@
 </file>
 
 <file path=word/styles.xml><?xml version="1.0" encoding="utf-8"?>
-<w:styles xmlns:mc="http://schemas.openxmlformats.org/markup-compatibility/2006" xmlns:r="http://schemas.openxmlformats.org/officeDocument/2006/relationships" xmlns:w="http://schemas.openxmlformats.org/wordprocessingml/2006/main" xmlns:w14="http://schemas.microsoft.com/office/word/2010/wordml" xmlns:w15="http://schemas.microsoft.com/office/word/2012/wordml" mc:Ignorable="w14 w15">
+<w:styles xmlns:mc="http://schemas.openxmlformats.org/markup-compatibility/2006" xmlns:r="http://schemas.openxmlformats.org/officeDocument/2006/relationships" xmlns:w="http://schemas.openxmlformats.org/wordprocessingml/2006/main" xmlns:w14="http://schemas.microsoft.com/office/word/2010/wordml" xmlns:w15="http://schemas.microsoft.com/office/word/2012/wordml" xmlns:w16cid="http://schemas.microsoft.com/office/word/2016/wordml/cid" xmlns:w16se="http://schemas.microsoft.com/office/word/2015/wordml/symex" mc:Ignorable="w14 w15 w16se w16cid">
   <w:docDefaults>
     <w:rPrDefault>
       <w:rPr>
@@ -2020,7 +2039,7 @@
       </w:pPr>
     </w:pPrDefault>
   </w:docDefaults>
-  <w:latentStyles w:defLockedState="0" w:defUIPriority="99" w:defSemiHidden="0" w:defUnhideWhenUsed="0" w:defQFormat="0" w:count="371">
+  <w:latentStyles w:defLockedState="0" w:defUIPriority="99" w:defSemiHidden="0" w:defUnhideWhenUsed="0" w:defQFormat="0" w:count="375">
     <w:lsdException w:name="Normal" w:uiPriority="0" w:qFormat="1"/>
     <w:lsdException w:name="heading 1" w:uiPriority="9" w:qFormat="1"/>
     <w:lsdException w:name="heading 2" w:semiHidden="1" w:uiPriority="9" w:unhideWhenUsed="1" w:qFormat="1"/>
@@ -2126,7 +2145,6 @@
     <w:lsdException w:name="HTML Sample" w:semiHidden="1" w:unhideWhenUsed="1"/>
     <w:lsdException w:name="HTML Typewriter" w:semiHidden="1" w:unhideWhenUsed="1"/>
     <w:lsdException w:name="HTML Variable" w:semiHidden="1" w:unhideWhenUsed="1"/>
-    <w:lsdException w:name="Normal Table" w:semiHidden="1" w:unhideWhenUsed="1"/>
     <w:lsdException w:name="annotation subject" w:semiHidden="1" w:unhideWhenUsed="1"/>
     <w:lsdException w:name="No List" w:semiHidden="1" w:unhideWhenUsed="1"/>
     <w:lsdException w:name="Outline List 1" w:semiHidden="1" w:unhideWhenUsed="1"/>
@@ -2170,10 +2188,8 @@
     <w:lsdException w:name="Table Elegant" w:semiHidden="1" w:unhideWhenUsed="1"/>
     <w:lsdException w:name="Table Professional" w:semiHidden="1" w:unhideWhenUsed="1"/>
     <w:lsdException w:name="Table Subtle 1" w:semiHidden="1" w:unhideWhenUsed="1"/>
-    <w:lsdException w:name="Table Subtle 2" w:semiHidden="1" w:unhideWhenUsed="1"/>
     <w:lsdException w:name="Table Web 1" w:semiHidden="1" w:unhideWhenUsed="1"/>
     <w:lsdException w:name="Table Web 2" w:semiHidden="1" w:unhideWhenUsed="1"/>
-    <w:lsdException w:name="Table Web 3" w:semiHidden="1" w:unhideWhenUsed="1"/>
     <w:lsdException w:name="Balloon Text" w:semiHidden="1" w:unhideWhenUsed="1"/>
     <w:lsdException w:name="Table Grid" w:uiPriority="39"/>
     <w:lsdException w:name="Table Theme" w:semiHidden="1" w:unhideWhenUsed="1"/>
@@ -2392,6 +2408,10 @@
     <w:lsdException w:name="List Table 5 Dark Accent 6" w:uiPriority="50"/>
     <w:lsdException w:name="List Table 6 Colorful Accent 6" w:uiPriority="51"/>
     <w:lsdException w:name="List Table 7 Colorful Accent 6" w:uiPriority="52"/>
+    <w:lsdException w:name="Mention" w:semiHidden="1" w:unhideWhenUsed="1"/>
+    <w:lsdException w:name="Smart Hyperlink" w:semiHidden="1" w:unhideWhenUsed="1"/>
+    <w:lsdException w:name="Hashtag" w:semiHidden="1" w:unhideWhenUsed="1"/>
+    <w:lsdException w:name="Unresolved Mention" w:semiHidden="1" w:unhideWhenUsed="1"/>
   </w:latentStyles>
   <w:style w:type="paragraph" w:default="1" w:styleId="Normale">
     <w:name w:val="Normal"/>

</xml_diff>